<commit_message>
laboratorio 9 - Entrega final”
</commit_message>
<xml_diff>
--- a/Docs/Observaciones-Lab 9.docx
+++ b/Docs/Observaciones-Lab 9.docx
@@ -4,7 +4,7 @@
   <w:body>
     <w:p>
       <w:pPr>
-        <w:pStyle w:val="Title"/>
+        <w:pStyle w:val="Ttulo"/>
         <w:jc w:val="center"/>
         <w:rPr>
           <w:b/>
@@ -25,73 +25,36 @@
     </w:p>
     <w:p>
       <w:pPr>
-        <w:spacing w:after="0"/>
         <w:jc w:val="right"/>
-        <w:rPr>
-          <w:noProof w:val="0"/>
-          <w:lang w:val="es-CO"/>
-        </w:rPr>
       </w:pPr>
       <w:r>
-        <w:rPr>
-          <w:noProof w:val="0"/>
-          <w:lang w:val="es-CO"/>
-        </w:rPr>
-        <w:t xml:space="preserve">Estudiante </w:t>
-      </w:r>
-      <w:r>
-        <w:rPr>
-          <w:noProof w:val="0"/>
-          <w:lang w:val="es-CO"/>
-        </w:rPr>
-        <w:t xml:space="preserve">1 Cod </w:t>
+        <w:t xml:space="preserve">Juan Manuel </w:t>
       </w:r>
       <w:proofErr w:type="spellStart"/>
       <w:r>
-        <w:rPr>
-          <w:noProof w:val="0"/>
-          <w:lang w:val="es-CO"/>
-        </w:rPr>
-        <w:t>XXXX</w:t>
+        <w:t>Jauregui</w:t>
       </w:r>
       <w:proofErr w:type="spellEnd"/>
+      <w:r>
+        <w:t xml:space="preserve"> Rozo-201922481</w:t>
+      </w:r>
     </w:p>
     <w:p>
       <w:pPr>
-        <w:spacing w:after="0"/>
         <w:jc w:val="right"/>
-        <w:rPr>
-          <w:noProof w:val="0"/>
-          <w:lang w:val="es-CO"/>
-        </w:rPr>
       </w:pPr>
       <w:r>
-        <w:rPr>
-          <w:noProof w:val="0"/>
-          <w:lang w:val="es-CO"/>
-        </w:rPr>
-        <w:t xml:space="preserve">Estudiante </w:t>
+        <w:t>Sofía Escobar Tamayo-202021047</w:t>
       </w:r>
-      <w:r>
-        <w:rPr>
-          <w:noProof w:val="0"/>
-          <w:lang w:val="es-CO"/>
-        </w:rPr>
-        <w:t xml:space="preserve">2 Cod </w:t>
-      </w:r>
-      <w:proofErr w:type="spellStart"/>
-      <w:r>
-        <w:rPr>
-          <w:noProof w:val="0"/>
-          <w:lang w:val="es-CO"/>
-        </w:rPr>
-        <w:t>XXXX</w:t>
-      </w:r>
-      <w:proofErr w:type="spellEnd"/>
     </w:p>
     <w:p>
       <w:pPr>
-        <w:pStyle w:val="Heading1"/>
+        <w:jc w:val="right"/>
+      </w:pPr>
+    </w:p>
+    <w:p>
+      <w:pPr>
+        <w:pStyle w:val="Ttulo1"/>
         <w:rPr>
           <w:b/>
           <w:bCs/>
@@ -111,7 +74,7 @@
     </w:p>
     <w:p>
       <w:pPr>
-        <w:pStyle w:val="ListParagraph"/>
+        <w:pStyle w:val="Prrafodelista"/>
         <w:numPr>
           <w:ilvl w:val="0"/>
           <w:numId w:val="18"/>
@@ -130,14 +93,105 @@
     </w:p>
     <w:p>
       <w:pPr>
-        <w:rPr>
-          <w:lang w:val="es-419"/>
-        </w:rPr>
-      </w:pPr>
+        <w:spacing w:line="270" w:lineRule="atLeast"/>
+        <w:ind w:firstLine="360"/>
+        <w:rPr>
+          <w:rFonts w:ascii="Menlo" w:hAnsi="Menlo" w:cs="Menlo"/>
+          <w:color w:val="000000" w:themeColor="text1"/>
+          <w:sz w:val="18"/>
+          <w:szCs w:val="18"/>
+        </w:rPr>
+      </w:pPr>
+      <w:proofErr w:type="spellStart"/>
+      <w:r>
+        <w:rPr>
+          <w:rFonts w:ascii="Menlo" w:hAnsi="Menlo" w:cs="Menlo"/>
+          <w:color w:val="4EC9B0"/>
+          <w:sz w:val="18"/>
+          <w:szCs w:val="18"/>
+        </w:rPr>
+        <w:t>sys</w:t>
+      </w:r>
+      <w:r>
+        <w:rPr>
+          <w:rFonts w:ascii="Menlo" w:hAnsi="Menlo" w:cs="Menlo"/>
+          <w:color w:val="D4D4D4"/>
+          <w:sz w:val="18"/>
+          <w:szCs w:val="18"/>
+        </w:rPr>
+        <w:t>.</w:t>
+      </w:r>
+      <w:r>
+        <w:rPr>
+          <w:rFonts w:ascii="Menlo" w:hAnsi="Menlo" w:cs="Menlo"/>
+          <w:color w:val="DCDCAA"/>
+          <w:sz w:val="18"/>
+          <w:szCs w:val="18"/>
+        </w:rPr>
+        <w:t>setrecursionlimit</w:t>
+      </w:r>
+      <w:proofErr w:type="spellEnd"/>
+      <w:r>
+        <w:rPr>
+          <w:rFonts w:ascii="Menlo" w:hAnsi="Menlo" w:cs="Menlo"/>
+          <w:color w:val="D4D4D4"/>
+          <w:sz w:val="18"/>
+          <w:szCs w:val="18"/>
+        </w:rPr>
+        <w:t>(</w:t>
+      </w:r>
+      <w:r>
+        <w:rPr>
+          <w:rFonts w:ascii="Menlo" w:hAnsi="Menlo" w:cs="Menlo"/>
+          <w:color w:val="B5CEA8"/>
+          <w:sz w:val="18"/>
+          <w:szCs w:val="18"/>
+        </w:rPr>
+        <w:t>2</w:t>
+      </w:r>
+      <w:r>
+        <w:rPr>
+          <w:rFonts w:ascii="Menlo" w:hAnsi="Menlo" w:cs="Menlo"/>
+          <w:color w:val="D4D4D4"/>
+          <w:sz w:val="18"/>
+          <w:szCs w:val="18"/>
+        </w:rPr>
+        <w:t xml:space="preserve"> ** </w:t>
+      </w:r>
+      <w:r>
+        <w:rPr>
+          <w:rFonts w:ascii="Menlo" w:hAnsi="Menlo" w:cs="Menlo"/>
+          <w:color w:val="B5CEA8"/>
+          <w:sz w:val="18"/>
+          <w:szCs w:val="18"/>
+        </w:rPr>
+        <w:t>20</w:t>
+      </w:r>
+      <w:r>
+        <w:rPr>
+          <w:rFonts w:ascii="Menlo" w:hAnsi="Menlo" w:cs="Menlo"/>
+          <w:color w:val="D4D4D4"/>
+          <w:sz w:val="18"/>
+          <w:szCs w:val="18"/>
+        </w:rPr>
+        <w:t>)</w:t>
+      </w:r>
     </w:p>
     <w:p>
       <w:pPr>
-        <w:pStyle w:val="ListParagraph"/>
+        <w:spacing w:line="270" w:lineRule="atLeast"/>
+        <w:ind w:firstLine="360"/>
+        <w:rPr>
+          <w:rFonts w:ascii="Menlo" w:hAnsi="Menlo" w:cs="Menlo"/>
+          <w:color w:val="000000" w:themeColor="text1"/>
+          <w:sz w:val="18"/>
+          <w:szCs w:val="18"/>
+        </w:rPr>
+      </w:pPr>
+    </w:p>
+    <w:p>
+      <w:pPr>
+        <w:pStyle w:val="Prrafodelista"/>
         <w:numPr>
           <w:ilvl w:val="0"/>
           <w:numId w:val="18"/>
@@ -156,6 +210,8 @@
     </w:p>
     <w:p>
       <w:pPr>
+        <w:pStyle w:val="Prrafodelista"/>
+        <w:ind w:left="360"/>
         <w:rPr>
           <w:lang w:val="es-419"/>
         </w:rPr>
@@ -163,7 +219,30 @@
     </w:p>
     <w:p>
       <w:pPr>
-        <w:pStyle w:val="ListParagraph"/>
+        <w:pStyle w:val="Prrafodelista"/>
+        <w:ind w:left="360"/>
+        <w:jc w:val="both"/>
+        <w:rPr>
+          <w:lang w:val="es-419"/>
+        </w:rPr>
+      </w:pPr>
+      <w:r>
+        <w:rPr>
+          <w:lang w:val="es-419"/>
+        </w:rPr>
+        <w:t>Este cambio es necesario porque dada la cantidad de datos y las operaciones realizadas en las mismas, el limite de recursión estándar de python no es suficiente para correr el programa. Si no se hace esto cuando se ejecute el codigo va a salir en la terminal un aviso que dice “Recursion dept reached” o algo similar indicando que el limite fue alcanzado y no se puede seguir corriendo el programa.</w:t>
+      </w:r>
+    </w:p>
+    <w:p>
+      <w:pPr>
+        <w:rPr>
+          <w:lang w:val="es-419"/>
+        </w:rPr>
+      </w:pPr>
+    </w:p>
+    <w:p>
+      <w:pPr>
+        <w:pStyle w:val="Prrafodelista"/>
         <w:numPr>
           <w:ilvl w:val="0"/>
           <w:numId w:val="18"/>
@@ -182,14 +261,29 @@
     </w:p>
     <w:p>
       <w:pPr>
+        <w:pStyle w:val="Prrafodelista"/>
+        <w:ind w:left="360"/>
         <w:rPr>
           <w:lang w:val="es-419"/>
         </w:rPr>
       </w:pPr>
+      <w:r>
+        <w:rPr>
+          <w:lang w:val="es-419"/>
+        </w:rPr>
+        <w:t>El valor inicial es de 1000 llamadas recursivas.</w:t>
+      </w:r>
     </w:p>
     <w:p>
       <w:pPr>
-        <w:pStyle w:val="ListParagraph"/>
+        <w:rPr>
+          <w:lang w:val="es-419"/>
+        </w:rPr>
+      </w:pPr>
+    </w:p>
+    <w:p>
+      <w:pPr>
+        <w:pStyle w:val="Prrafodelista"/>
         <w:numPr>
           <w:ilvl w:val="0"/>
           <w:numId w:val="18"/>
@@ -206,16 +300,860 @@
         <w:t>¿Qué relación creen que existe entre el número de vértices, arcos y el tiempo que toma la operación 4?</w:t>
       </w:r>
     </w:p>
+    <w:tbl>
+      <w:tblPr>
+        <w:tblStyle w:val="Tablaconcuadrcula"/>
+        <w:tblW w:w="0" w:type="auto"/>
+        <w:tblInd w:w="360" w:type="dxa"/>
+        <w:tblLook w:val="04A0" w:firstRow="1" w:lastRow="0" w:firstColumn="1" w:lastColumn="0" w:noHBand="0" w:noVBand="1"/>
+      </w:tblPr>
+      <w:tblGrid>
+        <w:gridCol w:w="2396"/>
+        <w:gridCol w:w="1810"/>
+        <w:gridCol w:w="1796"/>
+        <w:gridCol w:w="1809"/>
+      </w:tblGrid>
+      <w:tr>
+        <w:tc>
+          <w:tcPr>
+            <w:tcW w:w="2226" w:type="dxa"/>
+          </w:tcPr>
+          <w:p>
+            <w:pPr>
+              <w:pStyle w:val="Prrafodelista"/>
+              <w:ind w:left="0"/>
+              <w:rPr>
+                <w:lang w:val="es-419"/>
+              </w:rPr>
+            </w:pPr>
+            <w:r>
+              <w:rPr>
+                <w:lang w:val="es-419"/>
+              </w:rPr>
+              <w:t>Archivo</w:t>
+            </w:r>
+          </w:p>
+        </w:tc>
+        <w:tc>
+          <w:tcPr>
+            <w:tcW w:w="1810" w:type="dxa"/>
+          </w:tcPr>
+          <w:p>
+            <w:pPr>
+              <w:pStyle w:val="Prrafodelista"/>
+              <w:ind w:left="0"/>
+              <w:rPr>
+                <w:lang w:val="es-419"/>
+              </w:rPr>
+            </w:pPr>
+            <w:r>
+              <w:rPr>
+                <w:lang w:val="es-419"/>
+              </w:rPr>
+              <w:t>vertices</w:t>
+            </w:r>
+          </w:p>
+        </w:tc>
+        <w:tc>
+          <w:tcPr>
+            <w:tcW w:w="1796" w:type="dxa"/>
+          </w:tcPr>
+          <w:p>
+            <w:pPr>
+              <w:pStyle w:val="Prrafodelista"/>
+              <w:ind w:left="0"/>
+              <w:rPr>
+                <w:lang w:val="es-419"/>
+              </w:rPr>
+            </w:pPr>
+            <w:r>
+              <w:rPr>
+                <w:lang w:val="es-419"/>
+              </w:rPr>
+              <w:t>arcos</w:t>
+            </w:r>
+          </w:p>
+        </w:tc>
+        <w:tc>
+          <w:tcPr>
+            <w:tcW w:w="1809" w:type="dxa"/>
+          </w:tcPr>
+          <w:p>
+            <w:pPr>
+              <w:pStyle w:val="Prrafodelista"/>
+              <w:ind w:left="0"/>
+              <w:rPr>
+                <w:lang w:val="es-419"/>
+              </w:rPr>
+            </w:pPr>
+            <w:r>
+              <w:rPr>
+                <w:lang w:val="es-419"/>
+              </w:rPr>
+              <w:t>Tiempo en msg</w:t>
+            </w:r>
+          </w:p>
+        </w:tc>
+      </w:tr>
+      <w:tr>
+        <w:tc>
+          <w:tcPr>
+            <w:tcW w:w="2226" w:type="dxa"/>
+            <w:shd w:val="clear" w:color="auto" w:fill="auto"/>
+          </w:tcPr>
+          <w:p>
+            <w:pPr>
+              <w:pStyle w:val="Prrafodelista"/>
+              <w:ind w:left="0"/>
+              <w:rPr>
+                <w:lang w:val="en-US"/>
+              </w:rPr>
+            </w:pPr>
+            <w:r>
+              <w:rPr>
+                <w:lang w:val="en-US"/>
+              </w:rPr>
+              <w:t>Bus_ro</w:t>
+            </w:r>
+            <w:r>
+              <w:t>utes_50.csv</w:t>
+            </w:r>
+          </w:p>
+        </w:tc>
+        <w:tc>
+          <w:tcPr>
+            <w:tcW w:w="1810" w:type="dxa"/>
+          </w:tcPr>
+          <w:p>
+            <w:pPr>
+              <w:pStyle w:val="Prrafodelista"/>
+              <w:ind w:left="0"/>
+              <w:rPr>
+                <w:lang w:val="es-419"/>
+              </w:rPr>
+            </w:pPr>
+            <w:r>
+              <w:rPr>
+                <w:lang w:val="es-419"/>
+              </w:rPr>
+              <w:t>74</w:t>
+            </w:r>
+          </w:p>
+        </w:tc>
+        <w:tc>
+          <w:tcPr>
+            <w:tcW w:w="1796" w:type="dxa"/>
+          </w:tcPr>
+          <w:p>
+            <w:pPr>
+              <w:pStyle w:val="Prrafodelista"/>
+              <w:ind w:left="0"/>
+              <w:rPr>
+                <w:lang w:val="es-419"/>
+              </w:rPr>
+            </w:pPr>
+            <w:r>
+              <w:rPr>
+                <w:lang w:val="es-419"/>
+              </w:rPr>
+              <w:t>73</w:t>
+            </w:r>
+          </w:p>
+        </w:tc>
+        <w:tc>
+          <w:tcPr>
+            <w:tcW w:w="1809" w:type="dxa"/>
+          </w:tcPr>
+          <w:p>
+            <w:pPr>
+              <w:pStyle w:val="Prrafodelista"/>
+              <w:ind w:left="0"/>
+              <w:rPr>
+                <w:lang w:val="es-419"/>
+              </w:rPr>
+            </w:pPr>
+            <w:r>
+              <w:rPr>
+                <w:lang w:val="es-419"/>
+              </w:rPr>
+              <w:t>21.46</w:t>
+            </w:r>
+          </w:p>
+        </w:tc>
+      </w:tr>
+      <w:tr>
+        <w:tc>
+          <w:tcPr>
+            <w:tcW w:w="2226" w:type="dxa"/>
+          </w:tcPr>
+          <w:p>
+            <w:pPr>
+              <w:pStyle w:val="Prrafodelista"/>
+              <w:ind w:left="0"/>
+              <w:rPr>
+                <w:lang w:val="es-419"/>
+              </w:rPr>
+            </w:pPr>
+            <w:r>
+              <w:rPr>
+                <w:lang w:val="en-US"/>
+              </w:rPr>
+              <w:t>Bus_ro</w:t>
+            </w:r>
+            <w:r>
+              <w:t>utes_</w:t>
+            </w:r>
+            <w:r>
+              <w:t>1</w:t>
+            </w:r>
+            <w:r>
+              <w:t>50.csv</w:t>
+            </w:r>
+          </w:p>
+        </w:tc>
+        <w:tc>
+          <w:tcPr>
+            <w:tcW w:w="1810" w:type="dxa"/>
+          </w:tcPr>
+          <w:p>
+            <w:pPr>
+              <w:pStyle w:val="Prrafodelista"/>
+              <w:ind w:left="0"/>
+              <w:rPr>
+                <w:lang w:val="es-419"/>
+              </w:rPr>
+            </w:pPr>
+            <w:r>
+              <w:rPr>
+                <w:lang w:val="es-419"/>
+              </w:rPr>
+              <w:t>146</w:t>
+            </w:r>
+          </w:p>
+        </w:tc>
+        <w:tc>
+          <w:tcPr>
+            <w:tcW w:w="1796" w:type="dxa"/>
+          </w:tcPr>
+          <w:p>
+            <w:pPr>
+              <w:pStyle w:val="Prrafodelista"/>
+              <w:ind w:left="0"/>
+              <w:rPr>
+                <w:lang w:val="es-419"/>
+              </w:rPr>
+            </w:pPr>
+            <w:r>
+              <w:rPr>
+                <w:lang w:val="es-419"/>
+              </w:rPr>
+              <w:t>146</w:t>
+            </w:r>
+          </w:p>
+        </w:tc>
+        <w:tc>
+          <w:tcPr>
+            <w:tcW w:w="1809" w:type="dxa"/>
+          </w:tcPr>
+          <w:p>
+            <w:pPr>
+              <w:pStyle w:val="Prrafodelista"/>
+              <w:ind w:left="0"/>
+              <w:rPr>
+                <w:lang w:val="es-419"/>
+              </w:rPr>
+            </w:pPr>
+            <w:r>
+              <w:rPr>
+                <w:lang w:val="es-419"/>
+              </w:rPr>
+              <w:t>33.98</w:t>
+            </w:r>
+          </w:p>
+        </w:tc>
+      </w:tr>
+      <w:tr>
+        <w:tc>
+          <w:tcPr>
+            <w:tcW w:w="2226" w:type="dxa"/>
+            <w:shd w:val="clear" w:color="auto" w:fill="auto"/>
+          </w:tcPr>
+          <w:p>
+            <w:pPr>
+              <w:pStyle w:val="Prrafodelista"/>
+              <w:ind w:left="0"/>
+              <w:rPr>
+                <w:lang w:val="es-419"/>
+              </w:rPr>
+            </w:pPr>
+            <w:r>
+              <w:rPr>
+                <w:lang w:val="en-US"/>
+              </w:rPr>
+              <w:t>Bus_ro</w:t>
+            </w:r>
+            <w:r>
+              <w:t>utes_</w:t>
+            </w:r>
+            <w:r>
+              <w:t>30</w:t>
+            </w:r>
+            <w:r>
+              <w:t>0.csv</w:t>
+            </w:r>
+          </w:p>
+        </w:tc>
+        <w:tc>
+          <w:tcPr>
+            <w:tcW w:w="1810" w:type="dxa"/>
+          </w:tcPr>
+          <w:p>
+            <w:pPr>
+              <w:pStyle w:val="Prrafodelista"/>
+              <w:ind w:left="0"/>
+              <w:rPr>
+                <w:lang w:val="es-419"/>
+              </w:rPr>
+            </w:pPr>
+            <w:r>
+              <w:rPr>
+                <w:lang w:val="es-419"/>
+              </w:rPr>
+              <w:t>295</w:t>
+            </w:r>
+          </w:p>
+        </w:tc>
+        <w:tc>
+          <w:tcPr>
+            <w:tcW w:w="1796" w:type="dxa"/>
+          </w:tcPr>
+          <w:p>
+            <w:pPr>
+              <w:pStyle w:val="Prrafodelista"/>
+              <w:ind w:left="0"/>
+              <w:rPr>
+                <w:lang w:val="es-419"/>
+              </w:rPr>
+            </w:pPr>
+            <w:r>
+              <w:rPr>
+                <w:lang w:val="es-419"/>
+              </w:rPr>
+              <w:t>382</w:t>
+            </w:r>
+          </w:p>
+        </w:tc>
+        <w:tc>
+          <w:tcPr>
+            <w:tcW w:w="1809" w:type="dxa"/>
+          </w:tcPr>
+          <w:p>
+            <w:pPr>
+              <w:pStyle w:val="Prrafodelista"/>
+              <w:ind w:left="0"/>
+              <w:rPr>
+                <w:lang w:val="es-419"/>
+              </w:rPr>
+            </w:pPr>
+            <w:r>
+              <w:rPr>
+                <w:lang w:val="es-419"/>
+              </w:rPr>
+              <w:t>52.16</w:t>
+            </w:r>
+          </w:p>
+        </w:tc>
+      </w:tr>
+      <w:tr>
+        <w:tc>
+          <w:tcPr>
+            <w:tcW w:w="2226" w:type="dxa"/>
+          </w:tcPr>
+          <w:p>
+            <w:pPr>
+              <w:pStyle w:val="Prrafodelista"/>
+              <w:ind w:left="0"/>
+              <w:rPr>
+                <w:lang w:val="es-419"/>
+              </w:rPr>
+            </w:pPr>
+            <w:r>
+              <w:rPr>
+                <w:lang w:val="en-US"/>
+              </w:rPr>
+              <w:t>Bus_ro</w:t>
+            </w:r>
+            <w:r>
+              <w:t>utes_1</w:t>
+            </w:r>
+            <w:r>
+              <w:t>00</w:t>
+            </w:r>
+            <w:r>
+              <w:t>0.csv</w:t>
+            </w:r>
+          </w:p>
+        </w:tc>
+        <w:tc>
+          <w:tcPr>
+            <w:tcW w:w="1810" w:type="dxa"/>
+          </w:tcPr>
+          <w:p>
+            <w:pPr>
+              <w:pStyle w:val="Prrafodelista"/>
+              <w:ind w:left="0"/>
+              <w:rPr>
+                <w:lang w:val="es-419"/>
+              </w:rPr>
+            </w:pPr>
+            <w:r>
+              <w:rPr>
+                <w:lang w:val="es-419"/>
+              </w:rPr>
+              <w:t>984</w:t>
+            </w:r>
+          </w:p>
+        </w:tc>
+        <w:tc>
+          <w:tcPr>
+            <w:tcW w:w="1796" w:type="dxa"/>
+          </w:tcPr>
+          <w:p>
+            <w:pPr>
+              <w:pStyle w:val="Prrafodelista"/>
+              <w:ind w:left="0"/>
+              <w:rPr>
+                <w:lang w:val="es-419"/>
+              </w:rPr>
+            </w:pPr>
+            <w:r>
+              <w:rPr>
+                <w:lang w:val="es-419"/>
+              </w:rPr>
+              <w:t>1633</w:t>
+            </w:r>
+          </w:p>
+        </w:tc>
+        <w:tc>
+          <w:tcPr>
+            <w:tcW w:w="1809" w:type="dxa"/>
+          </w:tcPr>
+          <w:p>
+            <w:pPr>
+              <w:pStyle w:val="Prrafodelista"/>
+              <w:ind w:left="0"/>
+              <w:rPr>
+                <w:lang w:val="es-419"/>
+              </w:rPr>
+            </w:pPr>
+            <w:r>
+              <w:rPr>
+                <w:lang w:val="es-419"/>
+              </w:rPr>
+              <w:t>188.13</w:t>
+            </w:r>
+          </w:p>
+        </w:tc>
+      </w:tr>
+      <w:tr>
+        <w:tc>
+          <w:tcPr>
+            <w:tcW w:w="2226" w:type="dxa"/>
+          </w:tcPr>
+          <w:p>
+            <w:pPr>
+              <w:pStyle w:val="Prrafodelista"/>
+              <w:ind w:left="0"/>
+              <w:rPr>
+                <w:lang w:val="es-419"/>
+              </w:rPr>
+            </w:pPr>
+            <w:r>
+              <w:rPr>
+                <w:lang w:val="en-US"/>
+              </w:rPr>
+              <w:t>Bus_ro</w:t>
+            </w:r>
+            <w:r>
+              <w:t>utes_</w:t>
+            </w:r>
+            <w:r>
+              <w:t>200</w:t>
+            </w:r>
+            <w:r>
+              <w:t>0.csv</w:t>
+            </w:r>
+          </w:p>
+        </w:tc>
+        <w:tc>
+          <w:tcPr>
+            <w:tcW w:w="1810" w:type="dxa"/>
+          </w:tcPr>
+          <w:p>
+            <w:pPr>
+              <w:pStyle w:val="Prrafodelista"/>
+              <w:ind w:left="0"/>
+              <w:rPr>
+                <w:lang w:val="es-419"/>
+              </w:rPr>
+            </w:pPr>
+            <w:r>
+              <w:rPr>
+                <w:lang w:val="es-419"/>
+              </w:rPr>
+              <w:t>1954</w:t>
+            </w:r>
+          </w:p>
+        </w:tc>
+        <w:tc>
+          <w:tcPr>
+            <w:tcW w:w="1796" w:type="dxa"/>
+          </w:tcPr>
+          <w:p>
+            <w:pPr>
+              <w:pStyle w:val="Prrafodelista"/>
+              <w:ind w:left="0"/>
+              <w:rPr>
+                <w:lang w:val="es-419"/>
+              </w:rPr>
+            </w:pPr>
+            <w:r>
+              <w:rPr>
+                <w:lang w:val="es-419"/>
+              </w:rPr>
+              <w:t>3560</w:t>
+            </w:r>
+          </w:p>
+        </w:tc>
+        <w:tc>
+          <w:tcPr>
+            <w:tcW w:w="1809" w:type="dxa"/>
+          </w:tcPr>
+          <w:p>
+            <w:pPr>
+              <w:pStyle w:val="Prrafodelista"/>
+              <w:ind w:left="0"/>
+              <w:rPr>
+                <w:lang w:val="es-419"/>
+              </w:rPr>
+            </w:pPr>
+            <w:r>
+              <w:rPr>
+                <w:lang w:val="es-419"/>
+              </w:rPr>
+              <w:t>584.34</w:t>
+            </w:r>
+          </w:p>
+        </w:tc>
+      </w:tr>
+      <w:tr>
+        <w:tc>
+          <w:tcPr>
+            <w:tcW w:w="2226" w:type="dxa"/>
+          </w:tcPr>
+          <w:p>
+            <w:pPr>
+              <w:pStyle w:val="Prrafodelista"/>
+              <w:ind w:left="0"/>
+              <w:rPr>
+                <w:lang w:val="es-419"/>
+              </w:rPr>
+            </w:pPr>
+            <w:r>
+              <w:rPr>
+                <w:lang w:val="en-US"/>
+              </w:rPr>
+              <w:t>Bus_ro</w:t>
+            </w:r>
+            <w:r>
+              <w:t>utes_</w:t>
+            </w:r>
+            <w:r>
+              <w:t>300</w:t>
+            </w:r>
+            <w:r>
+              <w:t>0.csv</w:t>
+            </w:r>
+          </w:p>
+        </w:tc>
+        <w:tc>
+          <w:tcPr>
+            <w:tcW w:w="1810" w:type="dxa"/>
+          </w:tcPr>
+          <w:p>
+            <w:pPr>
+              <w:pStyle w:val="Prrafodelista"/>
+              <w:ind w:left="0"/>
+              <w:rPr>
+                <w:lang w:val="es-419"/>
+              </w:rPr>
+            </w:pPr>
+            <w:r>
+              <w:rPr>
+                <w:lang w:val="es-419"/>
+              </w:rPr>
+              <w:t>2922</w:t>
+            </w:r>
+          </w:p>
+        </w:tc>
+        <w:tc>
+          <w:tcPr>
+            <w:tcW w:w="1796" w:type="dxa"/>
+          </w:tcPr>
+          <w:p>
+            <w:pPr>
+              <w:pStyle w:val="Prrafodelista"/>
+              <w:ind w:left="0"/>
+              <w:rPr>
+                <w:lang w:val="es-419"/>
+              </w:rPr>
+            </w:pPr>
+            <w:r>
+              <w:rPr>
+                <w:lang w:val="es-419"/>
+              </w:rPr>
+              <w:t>5773</w:t>
+            </w:r>
+          </w:p>
+        </w:tc>
+        <w:tc>
+          <w:tcPr>
+            <w:tcW w:w="1809" w:type="dxa"/>
+          </w:tcPr>
+          <w:p>
+            <w:pPr>
+              <w:pStyle w:val="Prrafodelista"/>
+              <w:ind w:left="0"/>
+              <w:rPr>
+                <w:lang w:val="es-419"/>
+              </w:rPr>
+            </w:pPr>
+            <w:r>
+              <w:rPr>
+                <w:lang w:val="es-419"/>
+              </w:rPr>
+              <w:t>900.52</w:t>
+            </w:r>
+          </w:p>
+        </w:tc>
+      </w:tr>
+      <w:tr>
+        <w:tc>
+          <w:tcPr>
+            <w:tcW w:w="2226" w:type="dxa"/>
+          </w:tcPr>
+          <w:p>
+            <w:pPr>
+              <w:pStyle w:val="Prrafodelista"/>
+              <w:ind w:left="0"/>
+              <w:rPr>
+                <w:lang w:val="es-419"/>
+              </w:rPr>
+            </w:pPr>
+            <w:r>
+              <w:rPr>
+                <w:lang w:val="en-US"/>
+              </w:rPr>
+              <w:t>Bus_ro</w:t>
+            </w:r>
+            <w:r>
+              <w:t>utes_</w:t>
+            </w:r>
+            <w:r>
+              <w:t>700</w:t>
+            </w:r>
+            <w:r>
+              <w:t>0.csv</w:t>
+            </w:r>
+          </w:p>
+        </w:tc>
+        <w:tc>
+          <w:tcPr>
+            <w:tcW w:w="1810" w:type="dxa"/>
+          </w:tcPr>
+          <w:p>
+            <w:pPr>
+              <w:pStyle w:val="Prrafodelista"/>
+              <w:ind w:left="0"/>
+              <w:rPr>
+                <w:lang w:val="es-419"/>
+              </w:rPr>
+            </w:pPr>
+            <w:r>
+              <w:rPr>
+                <w:lang w:val="es-419"/>
+              </w:rPr>
+              <w:t>6829</w:t>
+            </w:r>
+          </w:p>
+        </w:tc>
+        <w:tc>
+          <w:tcPr>
+            <w:tcW w:w="1796" w:type="dxa"/>
+          </w:tcPr>
+          <w:p>
+            <w:pPr>
+              <w:pStyle w:val="Prrafodelista"/>
+              <w:ind w:left="0"/>
+              <w:rPr>
+                <w:lang w:val="es-419"/>
+              </w:rPr>
+            </w:pPr>
+            <w:r>
+              <w:rPr>
+                <w:lang w:val="es-419"/>
+              </w:rPr>
+              <w:t>15334</w:t>
+            </w:r>
+          </w:p>
+        </w:tc>
+        <w:tc>
+          <w:tcPr>
+            <w:tcW w:w="1809" w:type="dxa"/>
+          </w:tcPr>
+          <w:p>
+            <w:pPr>
+              <w:pStyle w:val="Prrafodelista"/>
+              <w:ind w:left="0"/>
+              <w:rPr>
+                <w:lang w:val="es-419"/>
+              </w:rPr>
+            </w:pPr>
+            <w:r>
+              <w:rPr>
+                <w:lang w:val="es-419"/>
+              </w:rPr>
+              <w:t>2890.62</w:t>
+            </w:r>
+          </w:p>
+        </w:tc>
+      </w:tr>
+      <w:tr>
+        <w:tc>
+          <w:tcPr>
+            <w:tcW w:w="2226" w:type="dxa"/>
+          </w:tcPr>
+          <w:p>
+            <w:pPr>
+              <w:pStyle w:val="Prrafodelista"/>
+              <w:ind w:left="0"/>
+              <w:rPr>
+                <w:lang w:val="es-419"/>
+              </w:rPr>
+            </w:pPr>
+            <w:r>
+              <w:rPr>
+                <w:lang w:val="en-US"/>
+              </w:rPr>
+              <w:t>Bus_ro</w:t>
+            </w:r>
+            <w:r>
+              <w:t>utes_14000.csv</w:t>
+            </w:r>
+          </w:p>
+        </w:tc>
+        <w:tc>
+          <w:tcPr>
+            <w:tcW w:w="1810" w:type="dxa"/>
+          </w:tcPr>
+          <w:p>
+            <w:pPr>
+              <w:pStyle w:val="Prrafodelista"/>
+              <w:ind w:left="0"/>
+              <w:rPr>
+                <w:lang w:val="es-419"/>
+              </w:rPr>
+            </w:pPr>
+            <w:r>
+              <w:rPr>
+                <w:lang w:val="es-419"/>
+              </w:rPr>
+              <w:t>13535</w:t>
+            </w:r>
+          </w:p>
+        </w:tc>
+        <w:tc>
+          <w:tcPr>
+            <w:tcW w:w="1796" w:type="dxa"/>
+          </w:tcPr>
+          <w:p>
+            <w:pPr>
+              <w:pStyle w:val="Prrafodelista"/>
+              <w:ind w:left="0"/>
+              <w:rPr>
+                <w:lang w:val="es-419"/>
+              </w:rPr>
+            </w:pPr>
+            <w:r>
+              <w:rPr>
+                <w:lang w:val="es-419"/>
+              </w:rPr>
+              <w:t>32270</w:t>
+            </w:r>
+          </w:p>
+        </w:tc>
+        <w:tc>
+          <w:tcPr>
+            <w:tcW w:w="1809" w:type="dxa"/>
+          </w:tcPr>
+          <w:p>
+            <w:pPr>
+              <w:pStyle w:val="Prrafodelista"/>
+              <w:ind w:left="0"/>
+              <w:rPr>
+                <w:lang w:val="es-419"/>
+              </w:rPr>
+            </w:pPr>
+            <w:r>
+              <w:rPr>
+                <w:lang w:val="es-419"/>
+              </w:rPr>
+              <w:t>13751.65</w:t>
+            </w:r>
+          </w:p>
+        </w:tc>
+      </w:tr>
+    </w:tbl>
     <w:p>
       <w:pPr>
+        <w:pStyle w:val="Prrafodelista"/>
+        <w:ind w:left="360"/>
         <w:rPr>
           <w:lang w:val="es-419"/>
         </w:rPr>
       </w:pPr>
+      <w:r>
+        <w:rPr>
+          <w:lang w:val="es-419"/>
+        </w:rPr>
+        <w:t xml:space="preserve"> </w:t>
+      </w:r>
     </w:p>
     <w:p>
       <w:pPr>
-        <w:pStyle w:val="ListParagraph"/>
+        <w:pStyle w:val="Prrafodelista"/>
+        <w:ind w:left="360"/>
+        <w:rPr>
+          <w:lang w:val="es-419"/>
+        </w:rPr>
+      </w:pPr>
+      <w:r>
+        <w:rPr>
+          <w:lang w:val="es-419"/>
+        </w:rPr>
+        <w:t xml:space="preserve">A medida que aumentan los vertices y los arcos, aumenta tambien el tiempo de ejecucuón. </w:t>
+      </w:r>
+    </w:p>
+    <w:p>
+      <w:pPr>
+        <w:rPr>
+          <w:lang w:val="es-419"/>
+        </w:rPr>
+      </w:pPr>
+    </w:p>
+    <w:p>
+      <w:pPr>
+        <w:pStyle w:val="Prrafodelista"/>
         <w:numPr>
           <w:ilvl w:val="0"/>
           <w:numId w:val="18"/>
@@ -234,14 +1172,35 @@
     </w:p>
     <w:p>
       <w:pPr>
+        <w:pStyle w:val="Prrafodelista"/>
+        <w:ind w:left="360"/>
         <w:rPr>
           <w:lang w:val="es-419"/>
         </w:rPr>
       </w:pPr>
+      <w:r>
+        <w:rPr>
+          <w:lang w:val="es-419"/>
+        </w:rPr>
+        <w:t xml:space="preserve">El grafo es dirigido dado que por defecto como no se especifica el parametro en su creación se puede asumir que es dirigido. Adicionalmente, esta fuertemente conectado ya que podemos ver que solo hay un componente que esta fuertemente conectado. El grafo es diperso porque un grafo con </w:t>
+      </w:r>
+      <w:r>
+        <w:rPr>
+          <w:lang w:val="es-419"/>
+        </w:rPr>
+        <w:t xml:space="preserve">esa naturaleza puede tener hasta 1058 arcos. </w:t>
+      </w:r>
     </w:p>
     <w:p>
       <w:pPr>
-        <w:pStyle w:val="ListParagraph"/>
+        <w:rPr>
+          <w:lang w:val="es-419"/>
+        </w:rPr>
+      </w:pPr>
+    </w:p>
+    <w:p>
+      <w:pPr>
+        <w:pStyle w:val="Prrafodelista"/>
         <w:numPr>
           <w:ilvl w:val="0"/>
           <w:numId w:val="18"/>
@@ -255,19 +1214,28 @@
         <w:rPr>
           <w:lang w:val="es-419"/>
         </w:rPr>
+        <w:lastRenderedPageBreak/>
         <w:t>¿Cuál es el tamaño inicial del grafo?</w:t>
       </w:r>
     </w:p>
     <w:p>
       <w:pPr>
+        <w:pStyle w:val="Prrafodelista"/>
+        <w:ind w:left="360"/>
         <w:rPr>
           <w:lang w:val="es-419"/>
         </w:rPr>
       </w:pPr>
+      <w:r>
+        <w:rPr>
+          <w:lang w:val="es-419"/>
+        </w:rPr>
+        <w:t xml:space="preserve">El tamaño inicial es de 14000 elementos. </w:t>
+      </w:r>
     </w:p>
     <w:p>
       <w:pPr>
-        <w:pStyle w:val="ListParagraph"/>
+        <w:pStyle w:val="Prrafodelista"/>
         <w:numPr>
           <w:ilvl w:val="0"/>
           <w:numId w:val="18"/>
@@ -286,14 +1254,22 @@
     </w:p>
     <w:p>
       <w:pPr>
+        <w:pStyle w:val="Prrafodelista"/>
+        <w:ind w:left="360"/>
         <w:rPr>
           <w:lang w:val="es-419"/>
         </w:rPr>
       </w:pPr>
+      <w:r>
+        <w:rPr>
+          <w:lang w:val="es-419"/>
+        </w:rPr>
+        <w:t>Se usa una lista de adyasencias.</w:t>
+      </w:r>
     </w:p>
     <w:p>
       <w:pPr>
-        <w:pStyle w:val="ListParagraph"/>
+        <w:pStyle w:val="Prrafodelista"/>
         <w:numPr>
           <w:ilvl w:val="0"/>
           <w:numId w:val="18"/>
@@ -308,6 +1284,21 @@
           <w:lang w:val="es-419"/>
         </w:rPr>
         <w:t>¿Cuál es la función de comparación utilizada?</w:t>
+      </w:r>
+    </w:p>
+    <w:p>
+      <w:pPr>
+        <w:pStyle w:val="Prrafodelista"/>
+        <w:ind w:left="360"/>
+        <w:rPr>
+          <w:lang w:val="es-419"/>
+        </w:rPr>
+      </w:pPr>
+      <w:r>
+        <w:rPr>
+          <w:lang w:val="es-419"/>
+        </w:rPr>
+        <w:t xml:space="preserve">compareStopIds, esta compara dos estaciones </w:t>
       </w:r>
     </w:p>
     <w:sectPr>
@@ -2515,37 +3506,45 @@
   <w:style w:type="paragraph" w:default="1" w:styleId="Normal">
     <w:name w:val="Normal"/>
     <w:qFormat/>
-    <w:rsid w:val="003B5453"/>
+    <w:rsid w:val="00144E85"/>
+    <w:pPr>
+      <w:spacing w:after="0" w:line="240" w:lineRule="auto"/>
+    </w:pPr>
     <w:rPr>
-      <w:noProof/>
+      <w:rFonts w:ascii="Times New Roman" w:eastAsia="Times New Roman" w:hAnsi="Times New Roman" w:cs="Times New Roman"/>
+      <w:sz w:val="24"/>
+      <w:szCs w:val="24"/>
+      <w:lang w:val="es-CO" w:eastAsia="es-MX"/>
     </w:rPr>
   </w:style>
-  <w:style w:type="paragraph" w:styleId="Heading1">
+  <w:style w:type="paragraph" w:styleId="Ttulo1">
     <w:name w:val="heading 1"/>
     <w:basedOn w:val="Normal"/>
     <w:next w:val="Normal"/>
-    <w:link w:val="Heading1Char"/>
+    <w:link w:val="Ttulo1Car"/>
     <w:uiPriority w:val="9"/>
     <w:qFormat/>
     <w:rsid w:val="003C0715"/>
     <w:pPr>
       <w:keepNext/>
       <w:keepLines/>
-      <w:spacing w:before="240" w:after="0"/>
+      <w:spacing w:before="240" w:line="259" w:lineRule="auto"/>
       <w:outlineLvl w:val="0"/>
     </w:pPr>
     <w:rPr>
       <w:rFonts w:asciiTheme="majorHAnsi" w:eastAsiaTheme="majorEastAsia" w:hAnsiTheme="majorHAnsi" w:cstheme="majorBidi"/>
+      <w:noProof/>
       <w:color w:val="2F5496" w:themeColor="accent1" w:themeShade="BF"/>
       <w:sz w:val="32"/>
       <w:szCs w:val="32"/>
+      <w:lang w:val="en-US" w:eastAsia="ja-JP"/>
     </w:rPr>
   </w:style>
-  <w:style w:type="paragraph" w:styleId="Heading2">
+  <w:style w:type="paragraph" w:styleId="Ttulo2">
     <w:name w:val="heading 2"/>
     <w:basedOn w:val="Normal"/>
     <w:next w:val="Normal"/>
-    <w:link w:val="Heading2Char"/>
+    <w:link w:val="Ttulo2Car"/>
     <w:uiPriority w:val="9"/>
     <w:unhideWhenUsed/>
     <w:qFormat/>
@@ -2553,23 +3552,25 @@
     <w:pPr>
       <w:keepNext/>
       <w:keepLines/>
-      <w:spacing w:before="40" w:after="0"/>
+      <w:spacing w:before="40" w:line="259" w:lineRule="auto"/>
       <w:outlineLvl w:val="1"/>
     </w:pPr>
     <w:rPr>
       <w:rFonts w:asciiTheme="majorHAnsi" w:eastAsiaTheme="majorEastAsia" w:hAnsiTheme="majorHAnsi" w:cstheme="majorBidi"/>
+      <w:noProof/>
       <w:color w:val="2F5496" w:themeColor="accent1" w:themeShade="BF"/>
       <w:sz w:val="26"/>
       <w:szCs w:val="26"/>
+      <w:lang w:val="en-US" w:eastAsia="ja-JP"/>
     </w:rPr>
   </w:style>
-  <w:style w:type="character" w:default="1" w:styleId="DefaultParagraphFont">
+  <w:style w:type="character" w:default="1" w:styleId="Fuentedeprrafopredeter">
     <w:name w:val="Default Paragraph Font"/>
     <w:uiPriority w:val="1"/>
     <w:semiHidden/>
     <w:unhideWhenUsed/>
   </w:style>
-  <w:style w:type="table" w:default="1" w:styleId="TableNormal">
+  <w:style w:type="table" w:default="1" w:styleId="Tablanormal">
     <w:name w:val="Normal Table"/>
     <w:uiPriority w:val="99"/>
     <w:semiHidden/>
@@ -2584,36 +3585,37 @@
       </w:tblCellMar>
     </w:tblPr>
   </w:style>
-  <w:style w:type="numbering" w:default="1" w:styleId="NoList">
+  <w:style w:type="numbering" w:default="1" w:styleId="Sinlista">
     <w:name w:val="No List"/>
     <w:uiPriority w:val="99"/>
     <w:semiHidden/>
     <w:unhideWhenUsed/>
   </w:style>
-  <w:style w:type="paragraph" w:styleId="Title">
+  <w:style w:type="paragraph" w:styleId="Ttulo">
     <w:name w:val="Title"/>
     <w:basedOn w:val="Normal"/>
     <w:next w:val="Normal"/>
-    <w:link w:val="TitleChar"/>
+    <w:link w:val="TtuloCar"/>
     <w:uiPriority w:val="10"/>
     <w:qFormat/>
     <w:rsid w:val="00BA3B38"/>
     <w:pPr>
-      <w:spacing w:after="0" w:line="240" w:lineRule="auto"/>
       <w:contextualSpacing/>
     </w:pPr>
     <w:rPr>
       <w:rFonts w:asciiTheme="majorHAnsi" w:eastAsiaTheme="majorEastAsia" w:hAnsiTheme="majorHAnsi" w:cstheme="majorBidi"/>
+      <w:noProof/>
       <w:spacing w:val="-10"/>
       <w:kern w:val="28"/>
       <w:sz w:val="56"/>
       <w:szCs w:val="56"/>
+      <w:lang w:val="en-US" w:eastAsia="ja-JP"/>
     </w:rPr>
   </w:style>
-  <w:style w:type="character" w:customStyle="1" w:styleId="TitleChar">
-    <w:name w:val="Title Char"/>
-    <w:basedOn w:val="DefaultParagraphFont"/>
-    <w:link w:val="Title"/>
+  <w:style w:type="character" w:customStyle="1" w:styleId="TtuloCar">
+    <w:name w:val="Título Car"/>
+    <w:basedOn w:val="Fuentedeprrafopredeter"/>
+    <w:link w:val="Ttulo"/>
     <w:uiPriority w:val="10"/>
     <w:rsid w:val="00BA3B38"/>
     <w:rPr>
@@ -2625,23 +3627,27 @@
       <w:szCs w:val="56"/>
     </w:rPr>
   </w:style>
-  <w:style w:type="paragraph" w:styleId="ListParagraph">
+  <w:style w:type="paragraph" w:styleId="Prrafodelista">
     <w:name w:val="List Paragraph"/>
     <w:basedOn w:val="Normal"/>
     <w:uiPriority w:val="34"/>
     <w:qFormat/>
     <w:rsid w:val="00667C88"/>
     <w:pPr>
+      <w:spacing w:after="160" w:line="259" w:lineRule="auto"/>
       <w:ind w:left="720"/>
       <w:contextualSpacing/>
     </w:pPr>
     <w:rPr>
-      <w:noProof w:val="0"/>
+      <w:rFonts w:asciiTheme="minorHAnsi" w:eastAsiaTheme="minorEastAsia" w:hAnsiTheme="minorHAnsi" w:cstheme="minorBidi"/>
+      <w:sz w:val="22"/>
+      <w:szCs w:val="22"/>
+      <w:lang w:val="en-US" w:eastAsia="ja-JP"/>
     </w:rPr>
   </w:style>
-  <w:style w:type="character" w:styleId="CommentReference">
+  <w:style w:type="character" w:styleId="Refdecomentario">
     <w:name w:val="annotation reference"/>
-    <w:basedOn w:val="DefaultParagraphFont"/>
+    <w:basedOn w:val="Fuentedeprrafopredeter"/>
     <w:uiPriority w:val="99"/>
     <w:semiHidden/>
     <w:unhideWhenUsed/>
@@ -2651,27 +3657,28 @@
       <w:szCs w:val="16"/>
     </w:rPr>
   </w:style>
-  <w:style w:type="paragraph" w:styleId="CommentText">
+  <w:style w:type="paragraph" w:styleId="Textocomentario">
     <w:name w:val="annotation text"/>
     <w:basedOn w:val="Normal"/>
-    <w:link w:val="CommentTextChar"/>
+    <w:link w:val="TextocomentarioCar"/>
     <w:uiPriority w:val="99"/>
     <w:semiHidden/>
     <w:unhideWhenUsed/>
     <w:rsid w:val="00A442AC"/>
     <w:pPr>
-      <w:spacing w:line="240" w:lineRule="auto"/>
+      <w:spacing w:after="160"/>
     </w:pPr>
     <w:rPr>
-      <w:noProof w:val="0"/>
+      <w:rFonts w:asciiTheme="minorHAnsi" w:eastAsiaTheme="minorEastAsia" w:hAnsiTheme="minorHAnsi" w:cstheme="minorBidi"/>
       <w:sz w:val="20"/>
       <w:szCs w:val="20"/>
+      <w:lang w:val="en-US" w:eastAsia="ja-JP"/>
     </w:rPr>
   </w:style>
-  <w:style w:type="character" w:customStyle="1" w:styleId="CommentTextChar">
-    <w:name w:val="Comment Text Char"/>
-    <w:basedOn w:val="DefaultParagraphFont"/>
-    <w:link w:val="CommentText"/>
+  <w:style w:type="character" w:customStyle="1" w:styleId="TextocomentarioCar">
+    <w:name w:val="Texto comentario Car"/>
+    <w:basedOn w:val="Fuentedeprrafopredeter"/>
+    <w:link w:val="Textocomentario"/>
     <w:uiPriority w:val="99"/>
     <w:semiHidden/>
     <w:rsid w:val="00A442AC"/>
@@ -2680,7 +3687,7 @@
       <w:szCs w:val="20"/>
     </w:rPr>
   </w:style>
-  <w:style w:type="paragraph" w:styleId="Caption">
+  <w:style w:type="paragraph" w:styleId="Descripcin">
     <w:name w:val="caption"/>
     <w:basedOn w:val="Normal"/>
     <w:next w:val="Normal"/>
@@ -2689,20 +3696,21 @@
     <w:qFormat/>
     <w:rsid w:val="00076EA8"/>
     <w:pPr>
-      <w:spacing w:after="200" w:line="240" w:lineRule="auto"/>
+      <w:spacing w:after="200"/>
     </w:pPr>
     <w:rPr>
+      <w:rFonts w:asciiTheme="minorHAnsi" w:eastAsiaTheme="minorEastAsia" w:hAnsiTheme="minorHAnsi" w:cstheme="minorBidi"/>
       <w:i/>
       <w:iCs/>
-      <w:noProof w:val="0"/>
       <w:color w:val="44546A" w:themeColor="text2"/>
       <w:sz w:val="18"/>
       <w:szCs w:val="18"/>
+      <w:lang w:val="en-US" w:eastAsia="ja-JP"/>
     </w:rPr>
   </w:style>
-  <w:style w:type="table" w:styleId="GridTable2">
+  <w:style w:type="table" w:styleId="Tabladecuadrcula2">
     <w:name w:val="Grid Table 2"/>
-    <w:basedOn w:val="TableNormal"/>
+    <w:basedOn w:val="Tablanormal"/>
     <w:uiPriority w:val="47"/>
     <w:rsid w:val="00076EA8"/>
     <w:pPr>
@@ -2775,10 +3783,10 @@
       </w:tcPr>
     </w:tblStylePr>
   </w:style>
-  <w:style w:type="character" w:customStyle="1" w:styleId="Heading1Char">
-    <w:name w:val="Heading 1 Char"/>
-    <w:basedOn w:val="DefaultParagraphFont"/>
-    <w:link w:val="Heading1"/>
+  <w:style w:type="character" w:customStyle="1" w:styleId="Ttulo1Car">
+    <w:name w:val="Título 1 Car"/>
+    <w:basedOn w:val="Fuentedeprrafopredeter"/>
+    <w:link w:val="Ttulo1"/>
     <w:uiPriority w:val="9"/>
     <w:rsid w:val="003C0715"/>
     <w:rPr>
@@ -2789,10 +3797,10 @@
       <w:szCs w:val="32"/>
     </w:rPr>
   </w:style>
-  <w:style w:type="character" w:customStyle="1" w:styleId="Heading2Char">
-    <w:name w:val="Heading 2 Char"/>
-    <w:basedOn w:val="DefaultParagraphFont"/>
-    <w:link w:val="Heading2"/>
+  <w:style w:type="character" w:customStyle="1" w:styleId="Ttulo2Car">
+    <w:name w:val="Título 2 Car"/>
+    <w:basedOn w:val="Fuentedeprrafopredeter"/>
+    <w:link w:val="Ttulo2"/>
     <w:uiPriority w:val="9"/>
     <w:rsid w:val="003C0715"/>
     <w:rPr>
@@ -2802,6 +3810,25 @@
       <w:sz w:val="26"/>
       <w:szCs w:val="26"/>
     </w:rPr>
+  </w:style>
+  <w:style w:type="table" w:styleId="Tablaconcuadrcula">
+    <w:name w:val="Table Grid"/>
+    <w:basedOn w:val="Tablanormal"/>
+    <w:uiPriority w:val="39"/>
+    <w:rsid w:val="000D23D2"/>
+    <w:pPr>
+      <w:spacing w:after="0" w:line="240" w:lineRule="auto"/>
+    </w:pPr>
+    <w:tblPr>
+      <w:tblBorders>
+        <w:top w:val="single" w:sz="4" w:space="0" w:color="auto"/>
+        <w:left w:val="single" w:sz="4" w:space="0" w:color="auto"/>
+        <w:bottom w:val="single" w:sz="4" w:space="0" w:color="auto"/>
+        <w:right w:val="single" w:sz="4" w:space="0" w:color="auto"/>
+        <w:insideH w:val="single" w:sz="4" w:space="0" w:color="auto"/>
+        <w:insideV w:val="single" w:sz="4" w:space="0" w:color="auto"/>
+      </w:tblBorders>
+    </w:tblPr>
   </w:style>
 </w:styles>
 </file>
@@ -3102,12 +4129,9 @@
 </file>
 
 <file path=customXml/item1.xml><?xml version="1.0" encoding="utf-8"?>
-<?mso-contentType ?>
-<FormTemplates xmlns="http://schemas.microsoft.com/sharepoint/v3/contenttype/forms">
-  <Display>DocumentLibraryForm</Display>
-  <Edit>DocumentLibraryForm</Edit>
-  <New>DocumentLibraryForm</New>
-</FormTemplates>
+<p:properties xmlns:p="http://schemas.microsoft.com/office/2006/metadata/properties" xmlns:xsi="http://www.w3.org/2001/XMLSchema-instance" xmlns:pc="http://schemas.microsoft.com/office/infopath/2007/PartnerControls">
+  <documentManagement/>
+</p:properties>
 </file>
 
 <file path=customXml/item2.xml><?xml version="1.0" encoding="utf-8"?>
@@ -3322,15 +4346,19 @@
 </file>
 
 <file path=customXml/item3.xml><?xml version="1.0" encoding="utf-8"?>
-<p:properties xmlns:p="http://schemas.microsoft.com/office/2006/metadata/properties" xmlns:xsi="http://www.w3.org/2001/XMLSchema-instance" xmlns:pc="http://schemas.microsoft.com/office/infopath/2007/PartnerControls">
-  <documentManagement/>
-</p:properties>
+<?mso-contentType ?>
+<FormTemplates xmlns="http://schemas.microsoft.com/sharepoint/v3/contenttype/forms">
+  <Display>DocumentLibraryForm</Display>
+  <Edit>DocumentLibraryForm</Edit>
+  <New>DocumentLibraryForm</New>
+</FormTemplates>
 </file>
 
 <file path=customXml/itemProps1.xml><?xml version="1.0" encoding="utf-8"?>
-<ds:datastoreItem xmlns:ds="http://schemas.openxmlformats.org/officeDocument/2006/customXml" ds:itemID="{1F59EA8B-1FA8-40D2-A8B0-61B9CE1E4579}">
+<ds:datastoreItem xmlns:ds="http://schemas.openxmlformats.org/officeDocument/2006/customXml" ds:itemID="{8542EACB-7939-45C8-99C3-B6897CA7A7EF}">
   <ds:schemaRefs>
-    <ds:schemaRef ds:uri="http://schemas.microsoft.com/sharepoint/v3/contenttype/forms"/>
+    <ds:schemaRef ds:uri="http://schemas.microsoft.com/office/2006/metadata/properties"/>
+    <ds:schemaRef ds:uri="http://schemas.microsoft.com/office/infopath/2007/PartnerControls"/>
   </ds:schemaRefs>
 </ds:datastoreItem>
 </file>
@@ -3355,10 +4383,9 @@
 </file>
 
 <file path=customXml/itemProps3.xml><?xml version="1.0" encoding="utf-8"?>
-<ds:datastoreItem xmlns:ds="http://schemas.openxmlformats.org/officeDocument/2006/customXml" ds:itemID="{8542EACB-7939-45C8-99C3-B6897CA7A7EF}">
+<ds:datastoreItem xmlns:ds="http://schemas.openxmlformats.org/officeDocument/2006/customXml" ds:itemID="{1F59EA8B-1FA8-40D2-A8B0-61B9CE1E4579}">
   <ds:schemaRefs>
-    <ds:schemaRef ds:uri="http://schemas.microsoft.com/office/2006/metadata/properties"/>
-    <ds:schemaRef ds:uri="http://schemas.microsoft.com/office/infopath/2007/PartnerControls"/>
+    <ds:schemaRef ds:uri="http://schemas.microsoft.com/sharepoint/v3/contenttype/forms"/>
   </ds:schemaRefs>
 </ds:datastoreItem>
 </file>
</xml_diff>